<commit_message>
Finalizing the report and reorganising files
</commit_message>
<xml_diff>
--- a/Paxos report.docx
+++ b/Paxos report.docx
@@ -4,11 +4,24 @@
   <w:body>
     <w:p>
       <w:pPr>
-        <w:spacing w:after="240" w:before="240" w:lineRule="auto"/>
-        <w:rPr/>
-      </w:pPr>
-      <w:r>
-        <w:rPr>
+        <w:pStyle w:val="Heading2"/>
+        <w:spacing w:after="240" w:before="240" w:lineRule="auto"/>
+        <w:jc w:val="both"/>
+        <w:rPr>
+          <w:b w:val="1"/>
+          <w:sz w:val="36"/>
+          <w:szCs w:val="36"/>
+          <w:u w:val="single"/>
+        </w:rPr>
+      </w:pPr>
+      <w:bookmarkStart w:colFirst="0" w:colLast="0" w:name="_bmn6tkaqlilm" w:id="0"/>
+      <w:bookmarkEnd w:id="0"/>
+      <w:r>
+        <w:rPr>
+          <w:b w:val="1"/>
+          <w:sz w:val="36"/>
+          <w:szCs w:val="36"/>
+          <w:u w:val="single"/>
           <w:rtl w:val="0"/>
         </w:rPr>
         <w:t xml:space="preserve">I) Problem Statement and Objectives</w:t>
@@ -17,10 +30,16 @@
     <w:p>
       <w:pPr>
         <w:spacing w:after="240" w:before="240" w:lineRule="auto"/>
-        <w:rPr/>
-      </w:pPr>
-      <w:r>
-        <w:rPr>
+        <w:jc w:val="both"/>
+        <w:rPr>
+          <w:sz w:val="28"/>
+          <w:szCs w:val="28"/>
+        </w:rPr>
+      </w:pPr>
+      <w:r>
+        <w:rPr>
+          <w:sz w:val="28"/>
+          <w:szCs w:val="28"/>
           <w:rtl w:val="0"/>
         </w:rPr>
         <w:t xml:space="preserve">Our implementation solves the problem of Obstruction-Free Consensus (OFC) in a fault-tolerant distributed system.</w:t>
@@ -29,10 +48,16 @@
     <w:p>
       <w:pPr>
         <w:spacing w:after="240" w:before="240" w:lineRule="auto"/>
-        <w:rPr/>
-      </w:pPr>
-      <w:r>
-        <w:rPr>
+        <w:jc w:val="both"/>
+        <w:rPr>
+          <w:sz w:val="28"/>
+          <w:szCs w:val="28"/>
+        </w:rPr>
+      </w:pPr>
+      <w:r>
+        <w:rPr>
+          <w:sz w:val="28"/>
+          <w:szCs w:val="28"/>
           <w:rtl w:val="0"/>
         </w:rPr>
         <w:t xml:space="preserve">Consensus is the process of ensuring that a group of N asynchronous processes agree on the same value, even if they initially propose different ones.</w:t>
@@ -41,10 +66,16 @@
     <w:p>
       <w:pPr>
         <w:spacing w:after="240" w:before="240" w:lineRule="auto"/>
-        <w:rPr/>
-      </w:pPr>
-      <w:r>
-        <w:rPr>
+        <w:jc w:val="both"/>
+        <w:rPr>
+          <w:sz w:val="28"/>
+          <w:szCs w:val="28"/>
+        </w:rPr>
+      </w:pPr>
+      <w:r>
+        <w:rPr>
+          <w:sz w:val="28"/>
+          <w:szCs w:val="28"/>
           <w:rtl w:val="0"/>
         </w:rPr>
         <w:t xml:space="preserve">In our case, we deal with obstruction-free consensus, which guarantees that if at least one process keeps making progress without interference (i.e., it is the only one continuously proposing a value), it will eventually reach a decision. Additionally, our system is fault-tolerant, meaning that some processes can crash, stop executing, and no longer respond to others.</w:t>
@@ -53,10 +84,16 @@
     <w:p>
       <w:pPr>
         <w:spacing w:after="240" w:before="240" w:lineRule="auto"/>
-        <w:rPr/>
-      </w:pPr>
-      <w:r>
-        <w:rPr>
+        <w:jc w:val="both"/>
+        <w:rPr>
+          <w:sz w:val="28"/>
+          <w:szCs w:val="28"/>
+        </w:rPr>
+      </w:pPr>
+      <w:r>
+        <w:rPr>
+          <w:sz w:val="28"/>
+          <w:szCs w:val="28"/>
           <w:rtl w:val="0"/>
         </w:rPr>
         <w:t xml:space="preserve">More specifically, our implementation ensures that N processes reach an agreement on a binary value (0 or 1), where at most N/2 processes can crash and stop taking steps, while still respecting the obstruction-free property.</w:t>
@@ -65,10 +102,16 @@
     <w:p>
       <w:pPr>
         <w:spacing w:after="240" w:before="240" w:lineRule="auto"/>
-        <w:rPr/>
-      </w:pPr>
-      <w:r>
-        <w:rPr>
+        <w:jc w:val="both"/>
+        <w:rPr>
+          <w:sz w:val="28"/>
+          <w:szCs w:val="28"/>
+        </w:rPr>
+      </w:pPr>
+      <w:r>
+        <w:rPr>
+          <w:sz w:val="28"/>
+          <w:szCs w:val="28"/>
           <w:rtl w:val="0"/>
         </w:rPr>
         <w:t xml:space="preserve">To analyze the performance, we will run the implementation with N processes, where f of them will crash with a probability α. After a certain period tle, only one correct process will keep proposing, which should eventually lead to an agreement thanks to the obstruction-free property. Finally, we will measure the time required to reach consensus according to these four parameters.</w:t>
@@ -76,23 +119,42 @@
     </w:p>
     <w:p>
       <w:pPr>
-        <w:spacing w:after="240" w:before="240" w:lineRule="auto"/>
-        <w:rPr/>
-      </w:pPr>
-      <w:r>
-        <w:rPr>
-          <w:rtl w:val="0"/>
-        </w:rPr>
-        <w:t xml:space="preserve">II) Implementation.</w:t>
-      </w:r>
-    </w:p>
-    <w:p>
-      <w:pPr>
-        <w:spacing w:after="240" w:before="240" w:lineRule="auto"/>
-        <w:rPr/>
-      </w:pPr>
-      <w:r>
-        <w:rPr>
+        <w:pStyle w:val="Heading2"/>
+        <w:spacing w:after="240" w:before="240" w:lineRule="auto"/>
+        <w:jc w:val="both"/>
+        <w:rPr>
+          <w:b w:val="1"/>
+          <w:sz w:val="36"/>
+          <w:szCs w:val="36"/>
+          <w:u w:val="single"/>
+        </w:rPr>
+      </w:pPr>
+      <w:bookmarkStart w:colFirst="0" w:colLast="0" w:name="_8tj77tyxd1sh" w:id="1"/>
+      <w:bookmarkEnd w:id="1"/>
+      <w:r>
+        <w:rPr>
+          <w:b w:val="1"/>
+          <w:sz w:val="36"/>
+          <w:szCs w:val="36"/>
+          <w:u w:val="single"/>
+          <w:rtl w:val="0"/>
+        </w:rPr>
+        <w:t xml:space="preserve">II) Implementation</w:t>
+      </w:r>
+    </w:p>
+    <w:p>
+      <w:pPr>
+        <w:spacing w:after="240" w:before="240" w:lineRule="auto"/>
+        <w:jc w:val="both"/>
+        <w:rPr>
+          <w:sz w:val="28"/>
+          <w:szCs w:val="28"/>
+        </w:rPr>
+      </w:pPr>
+      <w:r>
+        <w:rPr>
+          <w:sz w:val="28"/>
+          <w:szCs w:val="28"/>
           <w:rtl w:val="0"/>
         </w:rPr>
         <w:t xml:space="preserve">For the implementation, we used the AKKA framework in Java, which provides an actor-based model to handle concurrent and distributed systems efficiently. This model allows processes to communicate asynchronously through message passing, making it well-suited for implementing the Paxos algorithm and solving the Obstruction-Free Consensus (OFC) problem.</w:t>
@@ -101,10 +163,16 @@
     <w:p>
       <w:pPr>
         <w:spacing w:after="240" w:before="240" w:lineRule="auto"/>
-        <w:rPr/>
-      </w:pPr>
-      <w:r>
-        <w:rPr>
+        <w:jc w:val="both"/>
+        <w:rPr>
+          <w:sz w:val="28"/>
+          <w:szCs w:val="28"/>
+        </w:rPr>
+      </w:pPr>
+      <w:r>
+        <w:rPr>
+          <w:sz w:val="28"/>
+          <w:szCs w:val="28"/>
           <w:rtl w:val="0"/>
         </w:rPr>
         <w:t xml:space="preserve">We have two main classes: the Main class, which initializes the processes and starts the algorithm, and the Process class, which handles sending, receiving, and processing messages from other processes.</w:t>
@@ -116,19 +184,20 @@
         <w:keepNext w:val="0"/>
         <w:keepLines w:val="0"/>
         <w:spacing w:before="280" w:lineRule="auto"/>
+        <w:jc w:val="both"/>
         <w:rPr>
           <w:color w:val="000000"/>
-          <w:sz w:val="26"/>
-          <w:szCs w:val="26"/>
-        </w:rPr>
-      </w:pPr>
-      <w:bookmarkStart w:colFirst="0" w:colLast="0" w:name="_mfyw2y40xi8o" w:id="0"/>
-      <w:bookmarkEnd w:id="0"/>
+          <w:sz w:val="34"/>
+          <w:szCs w:val="34"/>
+        </w:rPr>
+      </w:pPr>
+      <w:bookmarkStart w:colFirst="0" w:colLast="0" w:name="_mfyw2y40xi8o" w:id="2"/>
+      <w:bookmarkEnd w:id="2"/>
       <w:r>
         <w:rPr>
           <w:color w:val="000000"/>
-          <w:sz w:val="26"/>
-          <w:szCs w:val="26"/>
+          <w:sz w:val="34"/>
+          <w:szCs w:val="34"/>
           <w:rtl w:val="0"/>
         </w:rPr>
         <w:t xml:space="preserve">Process Class:</w:t>
@@ -137,10 +206,16 @@
     <w:p>
       <w:pPr>
         <w:spacing w:after="240" w:before="240" w:lineRule="auto"/>
-        <w:rPr/>
-      </w:pPr>
-      <w:r>
-        <w:rPr>
+        <w:jc w:val="both"/>
+        <w:rPr>
+          <w:sz w:val="28"/>
+          <w:szCs w:val="28"/>
+        </w:rPr>
+      </w:pPr>
+      <w:r>
+        <w:rPr>
+          <w:sz w:val="28"/>
+          <w:szCs w:val="28"/>
           <w:rtl w:val="0"/>
         </w:rPr>
         <w:t xml:space="preserve">The Process class has a main function called </w:t>
@@ -148,29 +223,34 @@
       <w:r>
         <w:rPr>
           <w:rFonts w:ascii="Roboto Mono" w:cs="Roboto Mono" w:eastAsia="Roboto Mono" w:hAnsi="Roboto Mono"/>
+          <w:sz w:val="28"/>
+          <w:szCs w:val="28"/>
           <w:rtl w:val="0"/>
         </w:rPr>
         <w:t xml:space="preserve">OnReceive</w:t>
       </w:r>
       <w:r>
         <w:rPr>
+          <w:sz w:val="28"/>
+          <w:szCs w:val="28"/>
           <w:rtl w:val="0"/>
         </w:rPr>
         <w:t xml:space="preserve">, which allows it to behave differently depending on the messages it receives, using other auxiliary functions to handle specific actions.</w:t>
       </w:r>
-      <w:r>
-        <w:rPr>
-          <w:rtl w:val="0"/>
-        </w:rPr>
-      </w:r>
-    </w:p>
-    <w:p>
-      <w:pPr>
-        <w:spacing w:after="240" w:before="240" w:lineRule="auto"/>
-        <w:rPr/>
-      </w:pPr>
-      <w:r>
-        <w:rPr>
+    </w:p>
+    <w:p>
+      <w:pPr>
+        <w:spacing w:after="240" w:before="240" w:lineRule="auto"/>
+        <w:jc w:val="both"/>
+        <w:rPr>
+          <w:sz w:val="28"/>
+          <w:szCs w:val="28"/>
+        </w:rPr>
+      </w:pPr>
+      <w:r>
+        <w:rPr>
+          <w:sz w:val="28"/>
+          <w:szCs w:val="28"/>
           <w:rtl w:val="0"/>
         </w:rPr>
         <w:t xml:space="preserve">The first message a process will receive is Members, which provides it with references to all other processes. After that, the process will receive the OfConsProposer(v) message, which instructs the process to propose the value </w:t>
@@ -178,12 +258,16 @@
       <w:r>
         <w:rPr>
           <w:rFonts w:ascii="Roboto Mono" w:cs="Roboto Mono" w:eastAsia="Roboto Mono" w:hAnsi="Roboto Mono"/>
+          <w:sz w:val="28"/>
+          <w:szCs w:val="28"/>
           <w:rtl w:val="0"/>
         </w:rPr>
         <w:t xml:space="preserve">v</w:t>
       </w:r>
       <w:r>
         <w:rPr>
+          <w:sz w:val="28"/>
+          <w:szCs w:val="28"/>
           <w:rtl w:val="0"/>
         </w:rPr>
         <w:t xml:space="preserve"> until it reaches a decision.</w:t>
@@ -197,10 +281,16 @@
         </w:numPr>
         <w:spacing w:after="240" w:before="240" w:lineRule="auto"/>
         <w:ind w:left="720" w:hanging="360"/>
-        <w:rPr/>
-      </w:pPr>
-      <w:r>
-        <w:rPr>
+        <w:jc w:val="both"/>
+        <w:rPr>
+          <w:sz w:val="28"/>
+          <w:szCs w:val="28"/>
+        </w:rPr>
+      </w:pPr>
+      <w:r>
+        <w:rPr>
+          <w:sz w:val="28"/>
+          <w:szCs w:val="28"/>
           <w:rtl w:val="0"/>
         </w:rPr>
         <w:t xml:space="preserve">When the process proposes, it first checks the </w:t>
@@ -208,12 +298,16 @@
       <w:r>
         <w:rPr>
           <w:rFonts w:ascii="Roboto Mono" w:cs="Roboto Mono" w:eastAsia="Roboto Mono" w:hAnsi="Roboto Mono"/>
+          <w:sz w:val="28"/>
+          <w:szCs w:val="28"/>
           <w:rtl w:val="0"/>
         </w:rPr>
         <w:t xml:space="preserve">isHolding</w:t>
       </w:r>
       <w:r>
         <w:rPr>
+          <w:sz w:val="28"/>
+          <w:szCs w:val="28"/>
           <w:rtl w:val="0"/>
         </w:rPr>
         <w:t xml:space="preserve"> variable. This ensures that when a process receives a </w:t>
@@ -221,12 +315,16 @@
       <w:r>
         <w:rPr>
           <w:i w:val="1"/>
+          <w:sz w:val="28"/>
+          <w:szCs w:val="28"/>
           <w:rtl w:val="0"/>
         </w:rPr>
         <w:t xml:space="preserve">Holding </w:t>
       </w:r>
       <w:r>
         <w:rPr>
+          <w:sz w:val="28"/>
+          <w:szCs w:val="28"/>
           <w:rtl w:val="0"/>
         </w:rPr>
         <w:t xml:space="preserve">message, it stops proposing but continues responding. Next, it sets </w:t>
@@ -234,12 +332,16 @@
       <w:r>
         <w:rPr>
           <w:rFonts w:ascii="Roboto Mono" w:cs="Roboto Mono" w:eastAsia="Roboto Mono" w:hAnsi="Roboto Mono"/>
+          <w:sz w:val="28"/>
+          <w:szCs w:val="28"/>
           <w:rtl w:val="0"/>
         </w:rPr>
         <w:t xml:space="preserve">nbAck</w:t>
       </w:r>
       <w:r>
         <w:rPr>
+          <w:sz w:val="28"/>
+          <w:szCs w:val="28"/>
           <w:rtl w:val="0"/>
         </w:rPr>
         <w:t xml:space="preserve"> to 0 and resets the </w:t>
@@ -247,12 +349,16 @@
       <w:r>
         <w:rPr>
           <w:rFonts w:ascii="Roboto Mono" w:cs="Roboto Mono" w:eastAsia="Roboto Mono" w:hAnsi="Roboto Mono"/>
+          <w:sz w:val="28"/>
+          <w:szCs w:val="28"/>
           <w:rtl w:val="0"/>
         </w:rPr>
         <w:t xml:space="preserve">states</w:t>
       </w:r>
       <w:r>
         <w:rPr>
+          <w:sz w:val="28"/>
+          <w:szCs w:val="28"/>
           <w:rtl w:val="0"/>
         </w:rPr>
         <w:t xml:space="preserve"> array to its default values (which will be explained later). The process then sets </w:t>
@@ -260,12 +366,16 @@
       <w:r>
         <w:rPr>
           <w:rFonts w:ascii="Roboto Mono" w:cs="Roboto Mono" w:eastAsia="Roboto Mono" w:hAnsi="Roboto Mono"/>
+          <w:sz w:val="28"/>
+          <w:szCs w:val="28"/>
           <w:rtl w:val="0"/>
         </w:rPr>
         <w:t xml:space="preserve">proposal</w:t>
       </w:r>
       <w:r>
         <w:rPr>
+          <w:sz w:val="28"/>
+          <w:szCs w:val="28"/>
           <w:rtl w:val="0"/>
         </w:rPr>
         <w:t xml:space="preserve"> to </w:t>
@@ -273,12 +383,16 @@
       <w:r>
         <w:rPr>
           <w:rFonts w:ascii="Roboto Mono" w:cs="Roboto Mono" w:eastAsia="Roboto Mono" w:hAnsi="Roboto Mono"/>
+          <w:sz w:val="28"/>
+          <w:szCs w:val="28"/>
           <w:rtl w:val="0"/>
         </w:rPr>
         <w:t xml:space="preserve">v</w:t>
       </w:r>
       <w:r>
         <w:rPr>
+          <w:sz w:val="28"/>
+          <w:szCs w:val="28"/>
           <w:rtl w:val="0"/>
         </w:rPr>
         <w:t xml:space="preserve">, the value it now wants to decide, and increments </w:t>
@@ -286,12 +400,16 @@
       <w:r>
         <w:rPr>
           <w:rFonts w:ascii="Roboto Mono" w:cs="Roboto Mono" w:eastAsia="Roboto Mono" w:hAnsi="Roboto Mono"/>
+          <w:sz w:val="28"/>
+          <w:szCs w:val="28"/>
           <w:rtl w:val="0"/>
         </w:rPr>
         <w:t xml:space="preserve">ballot</w:t>
       </w:r>
       <w:r>
         <w:rPr>
+          <w:sz w:val="28"/>
+          <w:szCs w:val="28"/>
           <w:rtl w:val="0"/>
         </w:rPr>
         <w:t xml:space="preserve"> by N to create a unique identifier for the proposal, thereby ignoring any messages from previous proposals by this process. Finally, it sends a </w:t>
@@ -299,12 +417,16 @@
       <w:r>
         <w:rPr>
           <w:i w:val="1"/>
+          <w:sz w:val="28"/>
+          <w:szCs w:val="28"/>
           <w:rtl w:val="0"/>
         </w:rPr>
         <w:t xml:space="preserve">Read </w:t>
       </w:r>
       <w:r>
         <w:rPr>
+          <w:sz w:val="28"/>
+          <w:szCs w:val="28"/>
           <w:rtl w:val="0"/>
         </w:rPr>
         <w:t xml:space="preserve">message to all processes (including itself) to request their responses.</w:t>
@@ -314,7 +436,11 @@
       <w:pPr>
         <w:spacing w:after="240" w:before="240" w:lineRule="auto"/>
         <w:ind w:left="720" w:firstLine="0"/>
-        <w:rPr/>
+        <w:jc w:val="both"/>
+        <w:rPr>
+          <w:sz w:val="28"/>
+          <w:szCs w:val="28"/>
+        </w:rPr>
       </w:pPr>
       <w:r>
         <w:rPr>
@@ -330,10 +456,16 @@
         </w:numPr>
         <w:spacing w:after="240" w:before="240" w:lineRule="auto"/>
         <w:ind w:left="720" w:hanging="360"/>
-        <w:rPr/>
-      </w:pPr>
-      <w:r>
-        <w:rPr>
+        <w:jc w:val="both"/>
+        <w:rPr>
+          <w:sz w:val="28"/>
+          <w:szCs w:val="28"/>
+        </w:rPr>
+      </w:pPr>
+      <w:r>
+        <w:rPr>
+          <w:sz w:val="28"/>
+          <w:szCs w:val="28"/>
           <w:rtl w:val="0"/>
         </w:rPr>
         <w:t xml:space="preserve">After receiving a </w:t>
@@ -341,6 +473,8 @@
       <w:r>
         <w:rPr>
           <w:i w:val="1"/>
+          <w:sz w:val="28"/>
+          <w:szCs w:val="28"/>
           <w:rtl w:val="0"/>
         </w:rPr>
         <w:t xml:space="preserve">Read</w:t>
@@ -348,12 +482,16 @@
       <w:r>
         <w:rPr>
           <w:i w:val="1"/>
+          <w:sz w:val="28"/>
+          <w:szCs w:val="28"/>
           <w:rtl w:val="0"/>
         </w:rPr>
         <w:t xml:space="preserve"> </w:t>
       </w:r>
       <w:r>
         <w:rPr>
+          <w:sz w:val="28"/>
+          <w:szCs w:val="28"/>
           <w:rtl w:val="0"/>
         </w:rPr>
         <w:t xml:space="preserve">message, processes check if there is a concurrent </w:t>
@@ -361,24 +499,32 @@
       <w:r>
         <w:rPr>
           <w:i w:val="1"/>
+          <w:sz w:val="28"/>
+          <w:szCs w:val="28"/>
           <w:rtl w:val="0"/>
         </w:rPr>
         <w:t xml:space="preserve">Read </w:t>
       </w:r>
       <w:r>
         <w:rPr>
+          <w:sz w:val="28"/>
+          <w:szCs w:val="28"/>
           <w:rtl w:val="0"/>
         </w:rPr>
         <w:t xml:space="preserve">with a higher </w:t>
       </w:r>
       <w:r>
         <w:rPr>
+          <w:sz w:val="28"/>
+          <w:szCs w:val="28"/>
           <w:rtl w:val="0"/>
         </w:rPr>
         <w:t xml:space="preserve">ballot</w:t>
       </w:r>
       <w:r>
         <w:rPr>
+          <w:sz w:val="28"/>
+          <w:szCs w:val="28"/>
           <w:rtl w:val="0"/>
         </w:rPr>
         <w:t xml:space="preserve"> (indicating a higher priority) or a concurrent </w:t>
@@ -386,30 +532,40 @@
       <w:r>
         <w:rPr>
           <w:i w:val="1"/>
+          <w:sz w:val="28"/>
+          <w:szCs w:val="28"/>
           <w:rtl w:val="0"/>
         </w:rPr>
         <w:t xml:space="preserve">Impose </w:t>
       </w:r>
       <w:r>
         <w:rPr>
+          <w:sz w:val="28"/>
+          <w:szCs w:val="28"/>
           <w:rtl w:val="0"/>
         </w:rPr>
         <w:t xml:space="preserve">operation </w:t>
       </w:r>
       <w:r>
         <w:rPr>
+          <w:sz w:val="28"/>
+          <w:szCs w:val="28"/>
           <w:rtl w:val="0"/>
         </w:rPr>
         <w:t xml:space="preserve">with a higher </w:t>
       </w:r>
       <w:r>
         <w:rPr>
+          <w:sz w:val="28"/>
+          <w:szCs w:val="28"/>
           <w:rtl w:val="0"/>
         </w:rPr>
         <w:t xml:space="preserve">ballot </w:t>
       </w:r>
       <w:r>
         <w:rPr>
+          <w:sz w:val="28"/>
+          <w:szCs w:val="28"/>
           <w:rtl w:val="0"/>
         </w:rPr>
         <w:t xml:space="preserve">. If either condition is met, the process sends an </w:t>
@@ -417,12 +573,16 @@
       <w:r>
         <w:rPr>
           <w:i w:val="1"/>
+          <w:sz w:val="28"/>
+          <w:szCs w:val="28"/>
           <w:rtl w:val="0"/>
         </w:rPr>
         <w:t xml:space="preserve">Abort </w:t>
       </w:r>
       <w:r>
         <w:rPr>
+          <w:sz w:val="28"/>
+          <w:szCs w:val="28"/>
           <w:rtl w:val="0"/>
         </w:rPr>
         <w:t xml:space="preserve">message to cancel the current proposal. Otherwise, it sets </w:t>
@@ -430,24 +590,32 @@
       <w:r>
         <w:rPr>
           <w:rFonts w:ascii="Roboto Mono" w:cs="Roboto Mono" w:eastAsia="Roboto Mono" w:hAnsi="Roboto Mono"/>
+          <w:sz w:val="28"/>
+          <w:szCs w:val="28"/>
           <w:rtl w:val="0"/>
         </w:rPr>
         <w:t xml:space="preserve">readBallot</w:t>
       </w:r>
       <w:r>
         <w:rPr>
+          <w:sz w:val="28"/>
+          <w:szCs w:val="28"/>
           <w:rtl w:val="0"/>
         </w:rPr>
         <w:t xml:space="preserve"> to the current </w:t>
       </w:r>
       <w:r>
         <w:rPr>
+          <w:sz w:val="28"/>
+          <w:szCs w:val="28"/>
           <w:rtl w:val="0"/>
         </w:rPr>
         <w:t xml:space="preserve">ballot </w:t>
       </w:r>
       <w:r>
         <w:rPr>
+          <w:sz w:val="28"/>
+          <w:szCs w:val="28"/>
           <w:rtl w:val="0"/>
         </w:rPr>
         <w:t xml:space="preserve">to avoid interference from older concurrent reads and sends a </w:t>
@@ -455,12 +623,16 @@
       <w:r>
         <w:rPr>
           <w:i w:val="1"/>
+          <w:sz w:val="28"/>
+          <w:szCs w:val="28"/>
           <w:rtl w:val="0"/>
         </w:rPr>
         <w:t xml:space="preserve">Gather </w:t>
       </w:r>
       <w:r>
         <w:rPr>
+          <w:sz w:val="28"/>
+          <w:szCs w:val="28"/>
           <w:rtl w:val="0"/>
         </w:rPr>
         <w:t xml:space="preserve">message to the sender, including the parameters </w:t>
@@ -468,12 +640,16 @@
       <w:r>
         <w:rPr>
           <w:rFonts w:ascii="Roboto Mono" w:cs="Roboto Mono" w:eastAsia="Roboto Mono" w:hAnsi="Roboto Mono"/>
+          <w:sz w:val="28"/>
+          <w:szCs w:val="28"/>
           <w:rtl w:val="0"/>
         </w:rPr>
         <w:t xml:space="preserve">imposeBallot</w:t>
       </w:r>
       <w:r>
         <w:rPr>
+          <w:sz w:val="28"/>
+          <w:szCs w:val="28"/>
           <w:rtl w:val="0"/>
         </w:rPr>
         <w:t xml:space="preserve"> and </w:t>
@@ -481,12 +657,16 @@
       <w:r>
         <w:rPr>
           <w:rFonts w:ascii="Roboto Mono" w:cs="Roboto Mono" w:eastAsia="Roboto Mono" w:hAnsi="Roboto Mono"/>
+          <w:sz w:val="28"/>
+          <w:szCs w:val="28"/>
           <w:rtl w:val="0"/>
         </w:rPr>
         <w:t xml:space="preserve">estimate</w:t>
       </w:r>
       <w:r>
         <w:rPr>
+          <w:sz w:val="28"/>
+          <w:szCs w:val="28"/>
           <w:rtl w:val="0"/>
         </w:rPr>
         <w:t xml:space="preserve">, which represent the value associated to the proposal with ballot </w:t>
@@ -494,12 +674,16 @@
       <w:r>
         <w:rPr>
           <w:rFonts w:ascii="Roboto Mono" w:cs="Roboto Mono" w:eastAsia="Roboto Mono" w:hAnsi="Roboto Mono"/>
+          <w:sz w:val="28"/>
+          <w:szCs w:val="28"/>
           <w:rtl w:val="0"/>
         </w:rPr>
         <w:t xml:space="preserve">imposeBallot</w:t>
       </w:r>
       <w:r>
         <w:rPr>
+          <w:sz w:val="28"/>
+          <w:szCs w:val="28"/>
           <w:rtl w:val="0"/>
         </w:rPr>
         <w:t xml:space="preserve">.</w:t>
@@ -509,7 +693,11 @@
       <w:pPr>
         <w:spacing w:after="240" w:before="240" w:lineRule="auto"/>
         <w:ind w:left="720" w:firstLine="0"/>
-        <w:rPr/>
+        <w:jc w:val="both"/>
+        <w:rPr>
+          <w:sz w:val="28"/>
+          <w:szCs w:val="28"/>
+        </w:rPr>
       </w:pPr>
       <w:r>
         <w:rPr>
@@ -525,10 +713,16 @@
         </w:numPr>
         <w:spacing w:after="240" w:before="240" w:lineRule="auto"/>
         <w:ind w:left="720" w:hanging="360"/>
-        <w:rPr/>
-      </w:pPr>
-      <w:r>
-        <w:rPr>
+        <w:jc w:val="both"/>
+        <w:rPr>
+          <w:sz w:val="28"/>
+          <w:szCs w:val="28"/>
+        </w:rPr>
+      </w:pPr>
+      <w:r>
+        <w:rPr>
+          <w:sz w:val="28"/>
+          <w:szCs w:val="28"/>
           <w:rtl w:val="0"/>
         </w:rPr>
         <w:t xml:space="preserve">When it receives an </w:t>
@@ -536,12 +730,16 @@
       <w:r>
         <w:rPr>
           <w:i w:val="1"/>
+          <w:sz w:val="28"/>
+          <w:szCs w:val="28"/>
           <w:rtl w:val="0"/>
         </w:rPr>
         <w:t xml:space="preserve">Abort </w:t>
       </w:r>
       <w:r>
         <w:rPr>
+          <w:sz w:val="28"/>
+          <w:szCs w:val="28"/>
           <w:rtl w:val="0"/>
         </w:rPr>
         <w:t xml:space="preserve">message, the process tries to propose the same value again.</w:t>
@@ -551,7 +749,11 @@
       <w:pPr>
         <w:spacing w:after="240" w:before="240" w:lineRule="auto"/>
         <w:ind w:left="720" w:firstLine="0"/>
-        <w:rPr/>
+        <w:jc w:val="both"/>
+        <w:rPr>
+          <w:sz w:val="28"/>
+          <w:szCs w:val="28"/>
+        </w:rPr>
       </w:pPr>
       <w:r>
         <w:rPr>
@@ -567,10 +769,16 @@
         </w:numPr>
         <w:spacing w:after="240" w:before="240" w:lineRule="auto"/>
         <w:ind w:left="720" w:hanging="360"/>
-        <w:rPr/>
-      </w:pPr>
-      <w:r>
-        <w:rPr>
+        <w:jc w:val="both"/>
+        <w:rPr>
+          <w:sz w:val="28"/>
+          <w:szCs w:val="28"/>
+        </w:rPr>
+      </w:pPr>
+      <w:r>
+        <w:rPr>
+          <w:sz w:val="28"/>
+          <w:szCs w:val="28"/>
           <w:rtl w:val="0"/>
         </w:rPr>
         <w:t xml:space="preserve">When the process receives a </w:t>
@@ -578,6 +786,8 @@
       <w:r>
         <w:rPr>
           <w:i w:val="1"/>
+          <w:sz w:val="28"/>
+          <w:szCs w:val="28"/>
           <w:rtl w:val="0"/>
         </w:rPr>
         <w:t xml:space="preserve">Gather</w:t>
@@ -585,12 +795,16 @@
       <w:r>
         <w:rPr>
           <w:i w:val="1"/>
+          <w:sz w:val="28"/>
+          <w:szCs w:val="28"/>
           <w:rtl w:val="0"/>
         </w:rPr>
         <w:t xml:space="preserve"> </w:t>
       </w:r>
       <w:r>
         <w:rPr>
+          <w:sz w:val="28"/>
+          <w:szCs w:val="28"/>
           <w:rtl w:val="0"/>
         </w:rPr>
         <w:t xml:space="preserve">message, it stores the values of the </w:t>
@@ -598,6 +812,8 @@
       <w:r>
         <w:rPr>
           <w:i w:val="1"/>
+          <w:sz w:val="28"/>
+          <w:szCs w:val="28"/>
           <w:rtl w:val="0"/>
         </w:rPr>
         <w:t xml:space="preserve">Gather</w:t>
@@ -605,24 +821,32 @@
       <w:r>
         <w:rPr>
           <w:i w:val="1"/>
+          <w:sz w:val="28"/>
+          <w:szCs w:val="28"/>
           <w:rtl w:val="0"/>
         </w:rPr>
         <w:t xml:space="preserve"> </w:t>
       </w:r>
       <w:r>
         <w:rPr>
+          <w:sz w:val="28"/>
+          <w:szCs w:val="28"/>
           <w:rtl w:val="0"/>
         </w:rPr>
         <w:t xml:space="preserve">message in </w:t>
       </w:r>
       <w:r>
         <w:rPr>
+          <w:sz w:val="28"/>
+          <w:szCs w:val="28"/>
           <w:rtl w:val="0"/>
         </w:rPr>
         <w:t xml:space="preserve">states</w:t>
       </w:r>
       <w:r>
         <w:rPr>
+          <w:sz w:val="28"/>
+          <w:szCs w:val="28"/>
           <w:rtl w:val="0"/>
         </w:rPr>
         <w:t xml:space="preserve">. If it has received a majority of responses, it sends an </w:t>
@@ -630,6 +854,8 @@
       <w:r>
         <w:rPr>
           <w:i w:val="1"/>
+          <w:sz w:val="28"/>
+          <w:szCs w:val="28"/>
           <w:rtl w:val="0"/>
         </w:rPr>
         <w:t xml:space="preserve">Impose</w:t>
@@ -637,24 +863,32 @@
       <w:r>
         <w:rPr>
           <w:i w:val="1"/>
+          <w:sz w:val="28"/>
+          <w:szCs w:val="28"/>
           <w:rtl w:val="0"/>
         </w:rPr>
         <w:t xml:space="preserve"> </w:t>
       </w:r>
       <w:r>
         <w:rPr>
+          <w:sz w:val="28"/>
+          <w:szCs w:val="28"/>
           <w:rtl w:val="0"/>
         </w:rPr>
         <w:t xml:space="preserve">message. However, if at least one </w:t>
       </w:r>
       <w:r>
         <w:rPr>
+          <w:sz w:val="28"/>
+          <w:szCs w:val="28"/>
           <w:rtl w:val="0"/>
         </w:rPr>
         <w:t xml:space="preserve">ballot</w:t>
       </w:r>
       <w:r>
         <w:rPr>
+          <w:sz w:val="28"/>
+          <w:szCs w:val="28"/>
           <w:rtl w:val="0"/>
         </w:rPr>
         <w:t xml:space="preserve"> has already been imposed, it first updates its own value to the one that has been imposed with the higher ballot number.</w:t>
@@ -664,7 +898,11 @@
       <w:pPr>
         <w:spacing w:after="240" w:before="240" w:lineRule="auto"/>
         <w:ind w:left="720" w:firstLine="0"/>
-        <w:rPr/>
+        <w:jc w:val="both"/>
+        <w:rPr>
+          <w:sz w:val="28"/>
+          <w:szCs w:val="28"/>
+        </w:rPr>
       </w:pPr>
       <w:r>
         <w:rPr>
@@ -680,10 +918,16 @@
         </w:numPr>
         <w:spacing w:after="240" w:before="240" w:lineRule="auto"/>
         <w:ind w:left="720" w:hanging="360"/>
-        <w:rPr/>
-      </w:pPr>
-      <w:r>
-        <w:rPr>
+        <w:jc w:val="both"/>
+        <w:rPr>
+          <w:sz w:val="28"/>
+          <w:szCs w:val="28"/>
+        </w:rPr>
+      </w:pPr>
+      <w:r>
+        <w:rPr>
+          <w:sz w:val="28"/>
+          <w:szCs w:val="28"/>
           <w:rtl w:val="0"/>
         </w:rPr>
         <w:t xml:space="preserve">When the process receives an </w:t>
@@ -691,6 +935,8 @@
       <w:r>
         <w:rPr>
           <w:i w:val="1"/>
+          <w:sz w:val="28"/>
+          <w:szCs w:val="28"/>
           <w:rtl w:val="0"/>
         </w:rPr>
         <w:t xml:space="preserve">Impose</w:t>
@@ -698,12 +944,16 @@
       <w:r>
         <w:rPr>
           <w:i w:val="1"/>
+          <w:sz w:val="28"/>
+          <w:szCs w:val="28"/>
           <w:rtl w:val="0"/>
         </w:rPr>
         <w:t xml:space="preserve"> </w:t>
       </w:r>
       <w:r>
         <w:rPr>
+          <w:sz w:val="28"/>
+          <w:szCs w:val="28"/>
           <w:rtl w:val="0"/>
         </w:rPr>
         <w:t xml:space="preserve">message, it verifies, as it does after receiving a </w:t>
@@ -711,6 +961,8 @@
       <w:r>
         <w:rPr>
           <w:i w:val="1"/>
+          <w:sz w:val="28"/>
+          <w:szCs w:val="28"/>
           <w:rtl w:val="0"/>
         </w:rPr>
         <w:t xml:space="preserve">Read</w:t>
@@ -718,12 +970,16 @@
       <w:r>
         <w:rPr>
           <w:i w:val="1"/>
+          <w:sz w:val="28"/>
+          <w:szCs w:val="28"/>
           <w:rtl w:val="0"/>
         </w:rPr>
         <w:t xml:space="preserve"> </w:t>
       </w:r>
       <w:r>
         <w:rPr>
+          <w:sz w:val="28"/>
+          <w:szCs w:val="28"/>
           <w:rtl w:val="0"/>
         </w:rPr>
         <w:t xml:space="preserve">message, if there is a concurrent </w:t>
@@ -731,6 +987,8 @@
       <w:r>
         <w:rPr>
           <w:i w:val="1"/>
+          <w:sz w:val="28"/>
+          <w:szCs w:val="28"/>
           <w:rtl w:val="0"/>
         </w:rPr>
         <w:t xml:space="preserve">Read</w:t>
@@ -738,12 +996,16 @@
       <w:r>
         <w:rPr>
           <w:i w:val="1"/>
+          <w:sz w:val="28"/>
+          <w:szCs w:val="28"/>
           <w:rtl w:val="0"/>
         </w:rPr>
         <w:t xml:space="preserve"> </w:t>
       </w:r>
       <w:r>
         <w:rPr>
+          <w:sz w:val="28"/>
+          <w:szCs w:val="28"/>
           <w:rtl w:val="0"/>
         </w:rPr>
         <w:t xml:space="preserve">or </w:t>
@@ -751,6 +1013,8 @@
       <w:r>
         <w:rPr>
           <w:i w:val="1"/>
+          <w:sz w:val="28"/>
+          <w:szCs w:val="28"/>
           <w:rtl w:val="0"/>
         </w:rPr>
         <w:t xml:space="preserve">Impose</w:t>
@@ -758,24 +1022,32 @@
       <w:r>
         <w:rPr>
           <w:i w:val="1"/>
+          <w:sz w:val="28"/>
+          <w:szCs w:val="28"/>
           <w:rtl w:val="0"/>
         </w:rPr>
         <w:t xml:space="preserve"> </w:t>
       </w:r>
       <w:r>
         <w:rPr>
+          <w:sz w:val="28"/>
+          <w:szCs w:val="28"/>
           <w:rtl w:val="0"/>
         </w:rPr>
         <w:t xml:space="preserve">message with a higher </w:t>
       </w:r>
       <w:r>
         <w:rPr>
+          <w:sz w:val="28"/>
+          <w:szCs w:val="28"/>
           <w:rtl w:val="0"/>
         </w:rPr>
         <w:t xml:space="preserve">ballot</w:t>
       </w:r>
       <w:r>
         <w:rPr>
+          <w:sz w:val="28"/>
+          <w:szCs w:val="28"/>
           <w:rtl w:val="0"/>
         </w:rPr>
         <w:t xml:space="preserve">. If so, it sends an </w:t>
@@ -783,6 +1055,8 @@
       <w:r>
         <w:rPr>
           <w:i w:val="1"/>
+          <w:sz w:val="28"/>
+          <w:szCs w:val="28"/>
           <w:rtl w:val="0"/>
         </w:rPr>
         <w:t xml:space="preserve">Abort</w:t>
@@ -790,12 +1064,16 @@
       <w:r>
         <w:rPr>
           <w:i w:val="1"/>
+          <w:sz w:val="28"/>
+          <w:szCs w:val="28"/>
           <w:rtl w:val="0"/>
         </w:rPr>
         <w:t xml:space="preserve"> </w:t>
       </w:r>
       <w:r>
         <w:rPr>
+          <w:sz w:val="28"/>
+          <w:szCs w:val="28"/>
           <w:rtl w:val="0"/>
         </w:rPr>
         <w:t xml:space="preserve">message. Otherwise, it updates </w:t>
@@ -803,12 +1081,16 @@
       <w:r>
         <w:rPr>
           <w:rFonts w:ascii="Roboto Mono" w:cs="Roboto Mono" w:eastAsia="Roboto Mono" w:hAnsi="Roboto Mono"/>
+          <w:sz w:val="28"/>
+          <w:szCs w:val="28"/>
           <w:rtl w:val="0"/>
         </w:rPr>
         <w:t xml:space="preserve">estimates</w:t>
       </w:r>
       <w:r>
         <w:rPr>
+          <w:sz w:val="28"/>
+          <w:szCs w:val="28"/>
           <w:rtl w:val="0"/>
         </w:rPr>
         <w:t xml:space="preserve"> and </w:t>
@@ -816,12 +1098,16 @@
       <w:r>
         <w:rPr>
           <w:rFonts w:ascii="Roboto Mono" w:cs="Roboto Mono" w:eastAsia="Roboto Mono" w:hAnsi="Roboto Mono"/>
+          <w:sz w:val="28"/>
+          <w:szCs w:val="28"/>
           <w:rtl w:val="0"/>
         </w:rPr>
         <w:t xml:space="preserve">imposeBallot</w:t>
       </w:r>
       <w:r>
         <w:rPr>
+          <w:sz w:val="28"/>
+          <w:szCs w:val="28"/>
           <w:rtl w:val="0"/>
         </w:rPr>
         <w:t xml:space="preserve"> to the received value, meaning it accepts this as a potential decided value, and then sends an </w:t>
@@ -829,18 +1115,24 @@
       <w:r>
         <w:rPr>
           <w:i w:val="1"/>
+          <w:sz w:val="28"/>
+          <w:szCs w:val="28"/>
           <w:rtl w:val="0"/>
         </w:rPr>
         <w:t xml:space="preserve">Acknowledgment </w:t>
       </w:r>
       <w:r>
         <w:rPr>
+          <w:sz w:val="28"/>
+          <w:szCs w:val="28"/>
           <w:rtl w:val="0"/>
         </w:rPr>
         <w:t xml:space="preserve">message </w:t>
       </w:r>
       <w:r>
         <w:rPr>
+          <w:sz w:val="28"/>
+          <w:szCs w:val="28"/>
           <w:rtl w:val="0"/>
         </w:rPr>
         <w:t xml:space="preserve">to the sender.</w:t>
@@ -850,7 +1142,11 @@
       <w:pPr>
         <w:spacing w:after="240" w:before="240" w:lineRule="auto"/>
         <w:ind w:left="720" w:firstLine="0"/>
-        <w:rPr/>
+        <w:jc w:val="both"/>
+        <w:rPr>
+          <w:sz w:val="28"/>
+          <w:szCs w:val="28"/>
+        </w:rPr>
       </w:pPr>
       <w:r>
         <w:rPr>
@@ -866,10 +1162,16 @@
         </w:numPr>
         <w:spacing w:after="240" w:before="240" w:lineRule="auto"/>
         <w:ind w:left="720" w:hanging="360"/>
-        <w:rPr/>
-      </w:pPr>
-      <w:r>
-        <w:rPr>
+        <w:jc w:val="both"/>
+        <w:rPr>
+          <w:sz w:val="28"/>
+          <w:szCs w:val="28"/>
+        </w:rPr>
+      </w:pPr>
+      <w:r>
+        <w:rPr>
+          <w:sz w:val="28"/>
+          <w:szCs w:val="28"/>
           <w:rtl w:val="0"/>
         </w:rPr>
         <w:t xml:space="preserve">When the process receives a majority of </w:t>
@@ -877,6 +1179,8 @@
       <w:r>
         <w:rPr>
           <w:i w:val="1"/>
+          <w:sz w:val="28"/>
+          <w:szCs w:val="28"/>
           <w:rtl w:val="0"/>
         </w:rPr>
         <w:t xml:space="preserve">Acknowledgment</w:t>
@@ -884,24 +1188,32 @@
       <w:r>
         <w:rPr>
           <w:i w:val="1"/>
+          <w:sz w:val="28"/>
+          <w:szCs w:val="28"/>
           <w:rtl w:val="0"/>
         </w:rPr>
         <w:t xml:space="preserve"> </w:t>
       </w:r>
       <w:r>
         <w:rPr>
+          <w:sz w:val="28"/>
+          <w:szCs w:val="28"/>
           <w:rtl w:val="0"/>
         </w:rPr>
         <w:t xml:space="preserve">messages, it sends a </w:t>
       </w:r>
       <w:r>
         <w:rPr>
+          <w:sz w:val="28"/>
+          <w:szCs w:val="28"/>
           <w:rtl w:val="0"/>
         </w:rPr>
         <w:t xml:space="preserve">Decide</w:t>
       </w:r>
       <w:r>
         <w:rPr>
+          <w:sz w:val="28"/>
+          <w:szCs w:val="28"/>
           <w:rtl w:val="0"/>
         </w:rPr>
         <w:t xml:space="preserve"> message to all other processes. To determine if a majority has been reached, the process increments the </w:t>
@@ -909,6 +1221,8 @@
       <w:r>
         <w:rPr>
           <w:rFonts w:ascii="Roboto Mono" w:cs="Roboto Mono" w:eastAsia="Roboto Mono" w:hAnsi="Roboto Mono"/>
+          <w:sz w:val="28"/>
+          <w:szCs w:val="28"/>
           <w:rtl w:val="0"/>
         </w:rPr>
         <w:t xml:space="preserve">nbAck</w:t>
@@ -916,12 +1230,16 @@
       <w:r>
         <w:rPr>
           <w:rFonts w:ascii="Roboto Mono" w:cs="Roboto Mono" w:eastAsia="Roboto Mono" w:hAnsi="Roboto Mono"/>
+          <w:sz w:val="28"/>
+          <w:szCs w:val="28"/>
           <w:rtl w:val="0"/>
         </w:rPr>
         <w:t xml:space="preserve"> </w:t>
       </w:r>
       <w:r>
         <w:rPr>
+          <w:sz w:val="28"/>
+          <w:szCs w:val="28"/>
           <w:rtl w:val="0"/>
         </w:rPr>
         <w:t xml:space="preserve">counter each time it receives an </w:t>
@@ -929,6 +1247,8 @@
       <w:r>
         <w:rPr>
           <w:i w:val="1"/>
+          <w:sz w:val="28"/>
+          <w:szCs w:val="28"/>
           <w:rtl w:val="0"/>
         </w:rPr>
         <w:t xml:space="preserve">Acknowledgment</w:t>
@@ -936,12 +1256,16 @@
       <w:r>
         <w:rPr>
           <w:i w:val="1"/>
+          <w:sz w:val="28"/>
+          <w:szCs w:val="28"/>
           <w:rtl w:val="0"/>
         </w:rPr>
         <w:t xml:space="preserve"> </w:t>
       </w:r>
       <w:r>
         <w:rPr>
+          <w:sz w:val="28"/>
+          <w:szCs w:val="28"/>
           <w:rtl w:val="0"/>
         </w:rPr>
         <w:t xml:space="preserve">message until the required threshold is met.</w:t>
@@ -951,7 +1275,11 @@
       <w:pPr>
         <w:spacing w:after="240" w:before="240" w:lineRule="auto"/>
         <w:ind w:left="720" w:firstLine="0"/>
-        <w:rPr/>
+        <w:jc w:val="both"/>
+        <w:rPr>
+          <w:sz w:val="28"/>
+          <w:szCs w:val="28"/>
+        </w:rPr>
       </w:pPr>
       <w:r>
         <w:rPr>
@@ -967,10 +1295,16 @@
         </w:numPr>
         <w:spacing w:after="240" w:before="240" w:lineRule="auto"/>
         <w:ind w:left="720" w:hanging="360"/>
-        <w:rPr/>
-      </w:pPr>
-      <w:r>
-        <w:rPr>
+        <w:jc w:val="both"/>
+        <w:rPr>
+          <w:sz w:val="28"/>
+          <w:szCs w:val="28"/>
+        </w:rPr>
+      </w:pPr>
+      <w:r>
+        <w:rPr>
+          <w:sz w:val="28"/>
+          <w:szCs w:val="28"/>
           <w:rtl w:val="0"/>
         </w:rPr>
         <w:t xml:space="preserve">Finally, when the process receives a </w:t>
@@ -978,6 +1312,8 @@
       <w:r>
         <w:rPr>
           <w:i w:val="1"/>
+          <w:sz w:val="28"/>
+          <w:szCs w:val="28"/>
           <w:rtl w:val="0"/>
         </w:rPr>
         <w:t xml:space="preserve">Decide</w:t>
@@ -985,12 +1321,16 @@
       <w:r>
         <w:rPr>
           <w:i w:val="1"/>
+          <w:sz w:val="28"/>
+          <w:szCs w:val="28"/>
           <w:rtl w:val="0"/>
         </w:rPr>
         <w:t xml:space="preserve"> </w:t>
       </w:r>
       <w:r>
         <w:rPr>
+          <w:sz w:val="28"/>
+          <w:szCs w:val="28"/>
           <w:rtl w:val="0"/>
         </w:rPr>
         <w:t xml:space="preserve">message, it sends a </w:t>
@@ -998,6 +1338,8 @@
       <w:r>
         <w:rPr>
           <w:i w:val="1"/>
+          <w:sz w:val="28"/>
+          <w:szCs w:val="28"/>
           <w:rtl w:val="0"/>
         </w:rPr>
         <w:t xml:space="preserve">Decide</w:t>
@@ -1005,18 +1347,24 @@
       <w:r>
         <w:rPr>
           <w:i w:val="1"/>
+          <w:sz w:val="28"/>
+          <w:szCs w:val="28"/>
           <w:rtl w:val="0"/>
         </w:rPr>
         <w:t xml:space="preserve"> </w:t>
       </w:r>
       <w:r>
         <w:rPr>
+          <w:sz w:val="28"/>
+          <w:szCs w:val="28"/>
           <w:rtl w:val="0"/>
         </w:rPr>
         <w:t xml:space="preserve">message with this </w:t>
       </w:r>
       <w:r>
         <w:rPr>
+          <w:sz w:val="28"/>
+          <w:szCs w:val="28"/>
           <w:rtl w:val="0"/>
         </w:rPr>
         <w:t xml:space="preserve">value to all other processes, in case the original process crashes, ensuring that the value is decided across the system. It then decides on this value by updating </w:t>
@@ -1024,6 +1372,8 @@
       <w:r>
         <w:rPr>
           <w:rFonts w:ascii="Roboto Mono" w:cs="Roboto Mono" w:eastAsia="Roboto Mono" w:hAnsi="Roboto Mono"/>
+          <w:sz w:val="28"/>
+          <w:szCs w:val="28"/>
           <w:rtl w:val="0"/>
         </w:rPr>
         <w:t xml:space="preserve">decideValue</w:t>
@@ -1031,12 +1381,16 @@
       <w:r>
         <w:rPr>
           <w:rFonts w:ascii="Roboto Mono" w:cs="Roboto Mono" w:eastAsia="Roboto Mono" w:hAnsi="Roboto Mono"/>
+          <w:sz w:val="28"/>
+          <w:szCs w:val="28"/>
           <w:rtl w:val="0"/>
         </w:rPr>
         <w:t xml:space="preserve"> </w:t>
       </w:r>
       <w:r>
         <w:rPr>
+          <w:sz w:val="28"/>
+          <w:szCs w:val="28"/>
           <w:rtl w:val="0"/>
         </w:rPr>
         <w:t xml:space="preserve">and logs it, including the time elapsed from the first call of this process to this moment. After that, it stops responding to avoid a message storm.</w:t>
@@ -1046,10 +1400,16 @@
       <w:pPr>
         <w:spacing w:after="240" w:before="240" w:lineRule="auto"/>
         <w:ind w:left="0" w:firstLine="0"/>
-        <w:rPr/>
-      </w:pPr>
-      <w:r>
-        <w:rPr>
+        <w:jc w:val="both"/>
+        <w:rPr>
+          <w:sz w:val="28"/>
+          <w:szCs w:val="28"/>
+        </w:rPr>
+      </w:pPr>
+      <w:r>
+        <w:rPr>
+          <w:sz w:val="28"/>
+          <w:szCs w:val="28"/>
           <w:rtl w:val="0"/>
         </w:rPr>
         <w:t xml:space="preserve">For the experiment, the process may also receive a </w:t>
@@ -1057,6 +1417,8 @@
       <w:r>
         <w:rPr>
           <w:i w:val="1"/>
+          <w:sz w:val="28"/>
+          <w:szCs w:val="28"/>
           <w:rtl w:val="0"/>
         </w:rPr>
         <w:t xml:space="preserve">Holding</w:t>
@@ -1064,12 +1426,16 @@
       <w:r>
         <w:rPr>
           <w:i w:val="1"/>
+          <w:sz w:val="28"/>
+          <w:szCs w:val="28"/>
           <w:rtl w:val="0"/>
         </w:rPr>
         <w:t xml:space="preserve"> </w:t>
       </w:r>
       <w:r>
         <w:rPr>
+          <w:sz w:val="28"/>
+          <w:szCs w:val="28"/>
           <w:rtl w:val="0"/>
         </w:rPr>
         <w:t xml:space="preserve">message, which instructs it to stop proposing but still respond to other processes. Additionally, it may receive a </w:t>
@@ -1077,6 +1443,8 @@
       <w:r>
         <w:rPr>
           <w:i w:val="1"/>
+          <w:sz w:val="28"/>
+          <w:szCs w:val="28"/>
           <w:rtl w:val="0"/>
         </w:rPr>
         <w:t xml:space="preserve">Crash</w:t>
@@ -1084,12 +1452,16 @@
       <w:r>
         <w:rPr>
           <w:i w:val="1"/>
+          <w:sz w:val="28"/>
+          <w:szCs w:val="28"/>
           <w:rtl w:val="0"/>
         </w:rPr>
         <w:t xml:space="preserve"> </w:t>
       </w:r>
       <w:r>
         <w:rPr>
+          <w:sz w:val="28"/>
+          <w:szCs w:val="28"/>
           <w:rtl w:val="0"/>
         </w:rPr>
         <w:t xml:space="preserve">message, causing the process to enter crash mode. In this state, each time the process tries to send a message, it has a probability of </w:t>
@@ -1097,12 +1469,16 @@
       <w:r>
         <w:rPr>
           <w:rFonts w:ascii="Roboto Mono" w:cs="Roboto Mono" w:eastAsia="Roboto Mono" w:hAnsi="Roboto Mono"/>
+          <w:sz w:val="28"/>
+          <w:szCs w:val="28"/>
           <w:rtl w:val="0"/>
         </w:rPr>
         <w:t xml:space="preserve">alpha </w:t>
       </w:r>
       <w:r>
         <w:rPr>
+          <w:sz w:val="28"/>
+          <w:szCs w:val="28"/>
           <w:rtl w:val="0"/>
         </w:rPr>
         <w:t xml:space="preserve">to enter silent mode and stop responding entirely.</w:t>
@@ -1112,7 +1488,11 @@
       <w:pPr>
         <w:spacing w:after="240" w:before="240" w:lineRule="auto"/>
         <w:ind w:left="720" w:firstLine="0"/>
-        <w:rPr/>
+        <w:jc w:val="both"/>
+        <w:rPr>
+          <w:sz w:val="28"/>
+          <w:szCs w:val="28"/>
+        </w:rPr>
       </w:pPr>
       <w:r>
         <w:rPr>
@@ -1125,152 +1505,337 @@
         <w:pStyle w:val="Heading3"/>
         <w:keepNext w:val="0"/>
         <w:keepLines w:val="0"/>
-        <w:spacing w:before="280" w:lineRule="auto"/>
+        <w:jc w:val="both"/>
         <w:rPr>
           <w:color w:val="000000"/>
-          <w:sz w:val="26"/>
-          <w:szCs w:val="26"/>
-        </w:rPr>
-      </w:pPr>
-      <w:bookmarkStart w:colFirst="0" w:colLast="0" w:name="_kdb1erfbrckh" w:id="1"/>
-      <w:bookmarkEnd w:id="1"/>
-      <w:r>
-        <w:rPr>
-          <w:color w:val="000000"/>
-          <w:sz w:val="26"/>
-          <w:szCs w:val="26"/>
+          <w:sz w:val="34"/>
+          <w:szCs w:val="34"/>
+        </w:rPr>
+      </w:pPr>
+      <w:bookmarkStart w:colFirst="0" w:colLast="0" w:name="_kdb1erfbrckh" w:id="3"/>
+      <w:bookmarkEnd w:id="3"/>
+      <w:r>
+        <w:rPr>
+          <w:sz w:val="34"/>
+          <w:szCs w:val="34"/>
           <w:rtl w:val="0"/>
         </w:rPr>
         <w:t xml:space="preserve">Main Class:</w:t>
       </w:r>
-    </w:p>
-    <w:p>
-      <w:pPr>
-        <w:rPr/>
-      </w:pPr>
-      <w:r>
-        <w:rPr>
-          <w:rtl w:val="0"/>
-        </w:rPr>
-        <w:t xml:space="preserve">The main function first creates the AKKA system and the processes, then randomly selects</w:t>
-      </w:r>
-      <w:r>
-        <w:rPr>
-          <w:rFonts w:ascii="Roboto" w:cs="Roboto" w:eastAsia="Roboto" w:hAnsi="Roboto"/>
+      <w:r>
+        <w:rPr>
+          <w:rtl w:val="0"/>
+        </w:rPr>
+      </w:r>
+    </w:p>
+    <w:p>
+      <w:pPr>
+        <w:jc w:val="both"/>
+        <w:rPr>
+          <w:sz w:val="28"/>
+          <w:szCs w:val="28"/>
+        </w:rPr>
+      </w:pPr>
+      <w:r>
+        <w:rPr>
+          <w:sz w:val="28"/>
+          <w:szCs w:val="28"/>
+          <w:rtl w:val="0"/>
+        </w:rPr>
+        <w:t xml:space="preserve">The main function first creates the AKKA system and the processes, then randomly selects f processes to send them an Init and a Crash message. It then initializes the remaining processes to propose values until they reach a decision. After a specified timeout (in milliseconds), the main function randomly selects one process to be the leader and sends a Holding message to all other processes, causing the leader to be the only one still proposing. This ensures that a decision is eventually made, as only the leader will continue proposing.</w:t>
+      </w:r>
+    </w:p>
+    <w:p>
+      <w:pPr>
+        <w:pStyle w:val="Heading2"/>
+        <w:spacing w:after="240" w:before="240" w:lineRule="auto"/>
+        <w:jc w:val="both"/>
+        <w:rPr>
           <w:b w:val="1"/>
-          <w:rtl w:val="0"/>
-        </w:rPr>
-        <w:t xml:space="preserve"> </w:t>
-      </w:r>
-      <w:r>
-        <w:rPr>
-          <w:rFonts w:ascii="Roboto Mono" w:cs="Roboto Mono" w:eastAsia="Roboto Mono" w:hAnsi="Roboto Mono"/>
-          <w:rtl w:val="0"/>
-        </w:rPr>
-        <w:t xml:space="preserve">f</w:t>
-      </w:r>
-      <w:r>
-        <w:rPr>
-          <w:rFonts w:ascii="Roboto" w:cs="Roboto" w:eastAsia="Roboto" w:hAnsi="Roboto"/>
-          <w:rtl w:val="0"/>
-        </w:rPr>
-        <w:t xml:space="preserve"> </w:t>
-      </w:r>
-      <w:r>
-        <w:rPr>
-          <w:rtl w:val="0"/>
-        </w:rPr>
-        <w:t xml:space="preserve">processes to send them an </w:t>
-      </w:r>
-      <w:r>
-        <w:rPr>
-          <w:rtl w:val="0"/>
-        </w:rPr>
-        <w:t xml:space="preserve">Init</w:t>
-      </w:r>
-      <w:r>
-        <w:rPr>
-          <w:rtl w:val="0"/>
-        </w:rPr>
-        <w:t xml:space="preserve"> and a </w:t>
-      </w:r>
-      <w:r>
-        <w:rPr>
-          <w:i w:val="1"/>
-          <w:rtl w:val="0"/>
-        </w:rPr>
-        <w:t xml:space="preserve">Crash</w:t>
-      </w:r>
-      <w:r>
-        <w:rPr>
-          <w:i w:val="1"/>
-          <w:rtl w:val="0"/>
-        </w:rPr>
-        <w:t xml:space="preserve"> </w:t>
-      </w:r>
-      <w:r>
-        <w:rPr>
-          <w:rtl w:val="0"/>
-        </w:rPr>
-        <w:t xml:space="preserve">message. It then initializes the remaining processes to propose values until they reach a decision. After a specified </w:t>
-      </w:r>
-      <w:r>
-        <w:rPr>
-          <w:rFonts w:ascii="Roboto Mono" w:cs="Roboto Mono" w:eastAsia="Roboto Mono" w:hAnsi="Roboto Mono"/>
-          <w:rtl w:val="0"/>
-        </w:rPr>
-        <w:t xml:space="preserve">timeout </w:t>
-      </w:r>
-      <w:r>
-        <w:rPr>
-          <w:rtl w:val="0"/>
-        </w:rPr>
-        <w:t xml:space="preserve">(in milliseconds), the main function randomly selects one process to be the leader and sends a </w:t>
-      </w:r>
-      <w:r>
-        <w:rPr>
-          <w:i w:val="1"/>
-          <w:rtl w:val="0"/>
-        </w:rPr>
-        <w:t xml:space="preserve">Holding</w:t>
-      </w:r>
-      <w:r>
-        <w:rPr>
-          <w:i w:val="1"/>
-          <w:rtl w:val="0"/>
-        </w:rPr>
-        <w:t xml:space="preserve"> </w:t>
-      </w:r>
-      <w:r>
-        <w:rPr>
-          <w:rtl w:val="0"/>
-        </w:rPr>
-        <w:t xml:space="preserve">message to all other processes, causing the leader to be the only one still proposing. This ensures that a decision is eventually made, as only the leader will continue proposing.</w:t>
-      </w:r>
-      <w:r>
-        <w:rPr>
-          <w:rtl w:val="0"/>
-        </w:rPr>
-      </w:r>
-    </w:p>
-    <w:p>
-      <w:pPr>
-        <w:spacing w:after="240" w:before="240" w:lineRule="auto"/>
-        <w:rPr/>
-      </w:pPr>
-      <w:r>
-        <w:rPr>
-          <w:rtl w:val="0"/>
-        </w:rPr>
+          <w:sz w:val="36"/>
+          <w:szCs w:val="36"/>
+          <w:u w:val="single"/>
+        </w:rPr>
+      </w:pPr>
+      <w:bookmarkStart w:colFirst="0" w:colLast="0" w:name="_vud8b9vterx" w:id="4"/>
+      <w:bookmarkEnd w:id="4"/>
+      <w:r>
+        <w:rPr>
+          <w:b w:val="1"/>
+          <w:sz w:val="36"/>
+          <w:szCs w:val="36"/>
+          <w:u w:val="single"/>
+          <w:rtl w:val="0"/>
+        </w:rPr>
+        <w:t xml:space="preserve">III) Performance analysis</w:t>
+      </w:r>
+    </w:p>
+    <w:p>
+      <w:pPr>
+        <w:jc w:val="both"/>
+        <w:rPr>
+          <w:sz w:val="28"/>
+          <w:szCs w:val="28"/>
+        </w:rPr>
+      </w:pPr>
+      <w:r>
+        <w:rPr>
+          <w:sz w:val="28"/>
+          <w:szCs w:val="28"/>
+          <w:rtl w:val="0"/>
+        </w:rPr>
+        <w:t xml:space="preserve">For the performance analysis, we ran our algorithm varying N along with f,α and t</w:t>
+      </w:r>
+      <w:r>
+        <w:rPr>
+          <w:sz w:val="28"/>
+          <w:szCs w:val="28"/>
+          <w:vertAlign w:val="subscript"/>
+          <w:rtl w:val="0"/>
+        </w:rPr>
+        <w:t xml:space="preserve">le</w:t>
+      </w:r>
+      <w:r>
+        <w:rPr>
+          <w:sz w:val="28"/>
+          <w:szCs w:val="28"/>
+          <w:rtl w:val="0"/>
+        </w:rPr>
+        <w:t xml:space="preserve">. For each parameter, we ran it 5 times, and did the average for the plots.</w:t>
+      </w:r>
+    </w:p>
+    <w:p>
+      <w:pPr>
+        <w:pStyle w:val="Heading3"/>
+        <w:jc w:val="both"/>
+        <w:rPr>
+          <w:sz w:val="34"/>
+          <w:szCs w:val="34"/>
+        </w:rPr>
+      </w:pPr>
+      <w:bookmarkStart w:colFirst="0" w:colLast="0" w:name="_yg7qumumvf62" w:id="5"/>
+      <w:bookmarkEnd w:id="5"/>
+      <w:r>
+        <w:rPr>
+          <w:sz w:val="34"/>
+          <w:szCs w:val="34"/>
+        </w:rPr>
+        <w:drawing>
+          <wp:inline distB="114300" distT="114300" distL="114300" distR="114300">
+            <wp:extent cx="5731200" cy="3543300"/>
+            <wp:effectExtent b="0" l="0" r="0" t="0"/>
+            <wp:docPr descr="Graphique" id="2" name="image1.png"/>
+            <a:graphic>
+              <a:graphicData uri="http://schemas.openxmlformats.org/drawingml/2006/picture">
+                <pic:pic>
+                  <pic:nvPicPr>
+                    <pic:cNvPr descr="Graphique" id="0" name="image1.png"/>
+                    <pic:cNvPicPr preferRelativeResize="0"/>
+                  </pic:nvPicPr>
+                  <pic:blipFill>
+                    <a:blip r:embed="rId6"/>
+                    <a:srcRect b="0" l="0" r="0" t="0"/>
+                    <a:stretch>
+                      <a:fillRect/>
+                    </a:stretch>
+                  </pic:blipFill>
+                  <pic:spPr>
+                    <a:xfrm>
+                      <a:off x="0" y="0"/>
+                      <a:ext cx="5731200" cy="3543300"/>
+                    </a:xfrm>
+                    <a:prstGeom prst="rect"/>
+                    <a:ln/>
+                  </pic:spPr>
+                </pic:pic>
+              </a:graphicData>
+            </a:graphic>
+          </wp:inline>
+        </w:drawing>
+      </w:r>
+      <w:r>
+        <w:rPr>
+          <w:rtl w:val="0"/>
+        </w:rPr>
+      </w:r>
+    </w:p>
+    <w:p>
+      <w:pPr>
+        <w:jc w:val="both"/>
+        <w:rPr>
+          <w:sz w:val="28"/>
+          <w:szCs w:val="28"/>
+        </w:rPr>
+      </w:pPr>
+      <w:r>
+        <w:rPr>
+          <w:sz w:val="28"/>
+          <w:szCs w:val="28"/>
+          <w:rtl w:val="0"/>
+        </w:rPr>
+        <w:t xml:space="preserve">First, we evaluated the consensus latency as a function of α and N, with a fixed t</w:t>
+      </w:r>
+      <w:r>
+        <w:rPr>
+          <w:sz w:val="28"/>
+          <w:szCs w:val="28"/>
+          <w:vertAlign w:val="subscript"/>
+          <w:rtl w:val="0"/>
+        </w:rPr>
+        <w:t xml:space="preserve">le</w:t>
+      </w:r>
+      <w:r>
+        <w:rPr>
+          <w:sz w:val="28"/>
+          <w:szCs w:val="28"/>
+          <w:rtl w:val="0"/>
+        </w:rPr>
+        <w:t xml:space="preserve">=500. The results suggest that consensus latency grows linearly with N. However, for N=100, the average latency exceeds 500 ms, indicating that the algorithm had to wait until only one process remained active to converge. This suggests that the actual convergence time would be much higher and not strictly linear in N.</w:t>
+      </w:r>
+    </w:p>
+    <w:p>
+      <w:pPr>
+        <w:jc w:val="both"/>
+        <w:rPr>
+          <w:sz w:val="28"/>
+          <w:szCs w:val="28"/>
+        </w:rPr>
+      </w:pPr>
+      <w:r>
+        <w:rPr>
+          <w:sz w:val="28"/>
+          <w:szCs w:val="28"/>
+          <w:rtl w:val="0"/>
+        </w:rPr>
+        <w:t xml:space="preserve">For N=3 and N=10, α does not seem to significantly affect latency. However, for N=100, latency decreases as α increases. This may be because when processes crash, fewer processes propose values, increasing the likelihood that a single proposal gets accepted more quickly. As a result, the system reaches consensus faster when α is higher.</w:t>
+      </w:r>
+    </w:p>
+    <w:p>
+      <w:pPr>
+        <w:jc w:val="both"/>
+        <w:rPr>
+          <w:sz w:val="28"/>
+          <w:szCs w:val="28"/>
+        </w:rPr>
+      </w:pPr>
+      <w:r>
+        <w:rPr>
+          <w:sz w:val="28"/>
+          <w:szCs w:val="28"/>
+        </w:rPr>
+        <w:drawing>
+          <wp:inline distB="114300" distT="114300" distL="114300" distR="114300">
+            <wp:extent cx="5731200" cy="3543300"/>
+            <wp:effectExtent b="0" l="0" r="0" t="0"/>
+            <wp:docPr descr="Graphique" id="1" name="image2.png"/>
+            <a:graphic>
+              <a:graphicData uri="http://schemas.openxmlformats.org/drawingml/2006/picture">
+                <pic:pic>
+                  <pic:nvPicPr>
+                    <pic:cNvPr descr="Graphique" id="0" name="image2.png"/>
+                    <pic:cNvPicPr preferRelativeResize="0"/>
+                  </pic:nvPicPr>
+                  <pic:blipFill>
+                    <a:blip r:embed="rId7"/>
+                    <a:srcRect b="0" l="0" r="0" t="0"/>
+                    <a:stretch>
+                      <a:fillRect/>
+                    </a:stretch>
+                  </pic:blipFill>
+                  <pic:spPr>
+                    <a:xfrm>
+                      <a:off x="0" y="0"/>
+                      <a:ext cx="5731200" cy="3543300"/>
+                    </a:xfrm>
+                    <a:prstGeom prst="rect"/>
+                    <a:ln/>
+                  </pic:spPr>
+                </pic:pic>
+              </a:graphicData>
+            </a:graphic>
+          </wp:inline>
+        </w:drawing>
+      </w:r>
+      <w:r>
+        <w:rPr>
+          <w:rtl w:val="0"/>
+        </w:rPr>
+      </w:r>
+    </w:p>
+    <w:p>
+      <w:pPr>
+        <w:jc w:val="both"/>
+        <w:rPr>
+          <w:sz w:val="28"/>
+          <w:szCs w:val="28"/>
+        </w:rPr>
+      </w:pPr>
+      <w:r>
+        <w:rPr>
+          <w:sz w:val="28"/>
+          <w:szCs w:val="28"/>
+          <w:rtl w:val="0"/>
+        </w:rPr>
+        <w:t xml:space="preserve">We decided to plot only the variation of t</w:t>
+      </w:r>
+      <w:r>
+        <w:rPr>
+          <w:sz w:val="28"/>
+          <w:szCs w:val="28"/>
+          <w:vertAlign w:val="subscript"/>
+          <w:rtl w:val="0"/>
+        </w:rPr>
+        <w:t xml:space="preserve">le </w:t>
+      </w:r>
+      <w:r>
+        <w:rPr>
+          <w:sz w:val="28"/>
+          <w:szCs w:val="28"/>
+          <w:rtl w:val="0"/>
+        </w:rPr>
+        <w:t xml:space="preserve"> with a fixed N=100. This is because, for smaller values of N, the algorithm converges without requiring the election of a single leader. In all cases, the algorithm converges around t</w:t>
+      </w:r>
+      <w:r>
+        <w:rPr>
+          <w:sz w:val="28"/>
+          <w:szCs w:val="28"/>
+          <w:vertAlign w:val="subscript"/>
+          <w:rtl w:val="0"/>
+        </w:rPr>
+        <w:t xml:space="preserve">le</w:t>
+      </w:r>
+      <w:r>
+        <w:rPr>
+          <w:sz w:val="28"/>
+          <w:szCs w:val="28"/>
+          <w:rtl w:val="0"/>
+        </w:rPr>
+        <w:t xml:space="preserve">​. However, the convergence time decreases with α, most likely because, as mentioned earlier, when more processes crash, there are fewer active processes to manage and fewer conflicts to resolve.</w:t>
       </w:r>
     </w:p>
     <w:sectPr>
+      <w:headerReference r:id="rId8" w:type="default"/>
       <w:pgSz w:h="16834" w:w="11909" w:orient="portrait"/>
       <w:pgMar w:bottom="1440" w:top="1440" w:left="1440" w:right="1440" w:header="720" w:footer="720"/>
       <w:pgNumType w:start="1"/>
     </w:sectPr>
   </w:body>
 </w:document>
+</file>
+
+<file path=word/header1.xml><?xml version="1.0" encoding="utf-8"?>
+<w:hdr xmlns:mc="http://schemas.openxmlformats.org/markup-compatibility/2006" xmlns:o="urn:schemas-microsoft-com:office:office" xmlns:r="http://schemas.openxmlformats.org/officeDocument/2006/relationships" xmlns:m="http://schemas.openxmlformats.org/officeDocument/2006/math" xmlns:v="urn:schemas-microsoft-com:vml" xmlns:wp="http://schemas.openxmlformats.org/drawingml/2006/wordprocessingDrawing" xmlns:w10="urn:schemas-microsoft-com:office:word" xmlns:w="http://schemas.openxmlformats.org/wordprocessingml/2006/main" xmlns:wne="http://schemas.microsoft.com/office/word/2006/wordml" xmlns:sl="http://schemas.openxmlformats.org/schemaLibrary/2006/main" xmlns:a="http://schemas.openxmlformats.org/drawingml/2006/main" xmlns:pic="http://schemas.openxmlformats.org/drawingml/2006/picture" xmlns:c="http://schemas.openxmlformats.org/drawingml/2006/chart" xmlns:lc="http://schemas.openxmlformats.org/drawingml/2006/lockedCanvas" xmlns:dgm="http://schemas.openxmlformats.org/drawingml/2006/diagram" xmlns:wps="http://schemas.microsoft.com/office/word/2010/wordprocessingShape" xmlns:wpg="http://schemas.microsoft.com/office/word/2010/wordprocessingGroup" xmlns:w14="http://schemas.microsoft.com/office/word/2010/wordml" xmlns:w15="http://schemas.microsoft.com/office/word/2012/wordml" xmlns:w16="http://schemas.microsoft.com/office/word/2018/wordml" xmlns:w16cex="http://schemas.microsoft.com/office/word/2018/wordml/cex" xmlns:w16cid="http://schemas.microsoft.com/office/word/2016/wordml/cid" xmlns="http://schemas.microsoft.com/office/tasks/2019/documenttasks" xmlns:cr="http://schemas.microsoft.com/office/comments/2020/reactions">
+  <w:p>
+    <w:pPr>
+      <w:rPr/>
+    </w:pPr>
+    <w:r>
+      <w:rPr>
+        <w:rtl w:val="0"/>
+      </w:rPr>
+    </w:r>
+  </w:p>
+</w:hdr>
 </file>
 
 <file path=word/numbering.xml><?xml version="1.0" encoding="utf-8"?>
@@ -1397,14 +1962,14 @@
     <w:rPrDefault>
       <w:rPr>
         <w:rFonts w:ascii="Arial" w:cs="Arial" w:eastAsia="Arial" w:hAnsi="Arial"/>
-        <w:sz w:val="22"/>
-        <w:szCs w:val="22"/>
+        <w:sz w:val="24"/>
+        <w:szCs w:val="24"/>
         <w:lang w:val="fr"/>
       </w:rPr>
     </w:rPrDefault>
     <w:pPrDefault>
       <w:pPr>
-        <w:spacing w:line="276" w:lineRule="auto"/>
+        <w:spacing w:after="240" w:before="240" w:line="276" w:lineRule="auto"/>
       </w:pPr>
     </w:pPrDefault>
   </w:docDefaults>
@@ -1452,14 +2017,11 @@
     <w:pPr>
       <w:keepNext w:val="1"/>
       <w:keepLines w:val="1"/>
-      <w:pageBreakBefore w:val="0"/>
-      <w:spacing w:after="80" w:before="320" w:lineRule="auto"/>
+      <w:spacing w:after="80" w:before="280" w:lineRule="auto"/>
     </w:pPr>
     <w:rPr>
-      <w:b w:val="0"/>
-      <w:color w:val="434343"/>
-      <w:sz w:val="28"/>
-      <w:szCs w:val="28"/>
+      <w:sz w:val="30"/>
+      <w:szCs w:val="30"/>
     </w:rPr>
   </w:style>
   <w:style w:type="paragraph" w:styleId="Heading4">

</xml_diff>